<commit_message>
Found, Documented and Removed 'Player Loses Double' bug
</commit_message>
<xml_diff>
--- a/Evidence of Bugs.docx
+++ b/Evidence of Bugs.docx
@@ -5,6 +5,10 @@
     <w:p>
       <w:pPr>
         <w:pStyle w:val="Heading1"/>
+        <w:numPr>
+          <w:ilvl w:val="0"/>
+          <w:numId w:val="2"/>
+        </w:numPr>
         <w:spacing w:before="240" w:after="120"/>
         <w:jc w:val="center"/>
         <w:rPr/>
@@ -30,19 +34,15 @@
     <w:p>
       <w:pPr>
         <w:pStyle w:val="Heading2"/>
-        <w:rPr/>
-      </w:pPr>
-      <w:r>
-        <w:rPr/>
-        <w:t>Bug 1</w:t>
-      </w:r>
-      <w:r>
-        <w:rPr/>
-        <w:t xml:space="preserve"> – </w:t>
-      </w:r>
-      <w:r>
-        <w:rPr/>
-        <w:t>Player Loses Double</w:t>
+        <w:numPr>
+          <w:ilvl w:val="1"/>
+          <w:numId w:val="2"/>
+        </w:numPr>
+        <w:rPr/>
+      </w:pPr>
+      <w:r>
+        <w:rPr/>
+        <w:t>Bug 1 – Player Loses Double</w:t>
       </w:r>
     </w:p>
     <w:p>
@@ -61,21 +61,22 @@
     <w:p>
       <w:pPr>
         <w:pStyle w:val="Heading3"/>
-        <w:rPr/>
-      </w:pPr>
-      <w:r>
-        <w:rPr/>
-        <w:t>Test Place Bet – First Run</w:t>
-      </w:r>
-    </w:p>
-    <w:p>
-      <w:pPr>
-        <w:pStyle w:val="Normal"/>
-        <w:rPr/>
-      </w:pPr>
-      <w:r>
-        <w:rPr/>
-      </w:r>
+        <w:numPr>
+          <w:ilvl w:val="2"/>
+          <w:numId w:val="2"/>
+        </w:numPr>
+        <w:rPr/>
+      </w:pPr>
+      <w:r>
+        <w:rPr/>
+        <w:t xml:space="preserve">Test Player Loses Double – </w:t>
+      </w:r>
+      <w:bookmarkStart w:id="0" w:name="__DdeLink__394_1633043789"/>
+      <w:r>
+        <w:rPr/>
+        <w:t>Before Debugging</w:t>
+      </w:r>
+      <w:bookmarkEnd w:id="0"/>
     </w:p>
     <w:p>
       <w:pPr>
@@ -85,7 +86,7 @@
       <w:r>
         <w:rPr/>
         <w:drawing>
-          <wp:anchor behindDoc="0" distT="0" distB="0" distL="0" distR="0" simplePos="0" locked="0" layoutInCell="1" allowOverlap="1" relativeHeight="2">
+          <wp:anchor behindDoc="0" distT="0" distB="0" distL="0" distR="0" simplePos="0" locked="0" layoutInCell="1" allowOverlap="1" relativeHeight="3">
             <wp:simplePos x="0" y="0"/>
             <wp:positionH relativeFrom="column">
               <wp:align>center</wp:align>
@@ -93,7 +94,7 @@
             <wp:positionV relativeFrom="paragraph">
               <wp:posOffset>635</wp:posOffset>
             </wp:positionV>
-            <wp:extent cx="3878580" cy="2583180"/>
+            <wp:extent cx="3962400" cy="2430780"/>
             <wp:effectExtent l="0" t="0" r="0" b="0"/>
             <wp:wrapSquare wrapText="largest"/>
             <wp:docPr id="1" name="Image1" descr=""/>
@@ -118,7 +119,7 @@
                   <pic:spPr bwMode="auto">
                     <a:xfrm>
                       <a:off x="0" y="0"/>
-                      <a:ext cx="3878580" cy="2583180"/>
+                      <a:ext cx="3962400" cy="2430780"/>
                     </a:xfrm>
                     <a:prstGeom prst="rect">
                       <a:avLst/>
@@ -131,6 +132,204 @@
         </w:drawing>
       </w:r>
     </w:p>
+    <w:p>
+      <w:pPr>
+        <w:pStyle w:val="Normal"/>
+        <w:rPr/>
+      </w:pPr>
+      <w:r>
+        <w:rPr/>
+      </w:r>
+    </w:p>
+    <w:p>
+      <w:pPr>
+        <w:pStyle w:val="Normal"/>
+        <w:rPr/>
+      </w:pPr>
+      <w:r>
+        <w:rPr/>
+      </w:r>
+    </w:p>
+    <w:p>
+      <w:pPr>
+        <w:pStyle w:val="Normal"/>
+        <w:rPr/>
+      </w:pPr>
+      <w:r>
+        <w:rPr/>
+      </w:r>
+    </w:p>
+    <w:p>
+      <w:pPr>
+        <w:pStyle w:val="Normal"/>
+        <w:rPr/>
+      </w:pPr>
+      <w:r>
+        <w:rPr/>
+      </w:r>
+    </w:p>
+    <w:p>
+      <w:pPr>
+        <w:pStyle w:val="Normal"/>
+        <w:rPr/>
+      </w:pPr>
+      <w:r>
+        <w:rPr/>
+      </w:r>
+    </w:p>
+    <w:p>
+      <w:pPr>
+        <w:pStyle w:val="Normal"/>
+        <w:rPr/>
+      </w:pPr>
+      <w:r>
+        <w:rPr/>
+      </w:r>
+    </w:p>
+    <w:p>
+      <w:pPr>
+        <w:pStyle w:val="Normal"/>
+        <w:rPr/>
+      </w:pPr>
+      <w:r>
+        <w:rPr/>
+      </w:r>
+    </w:p>
+    <w:p>
+      <w:pPr>
+        <w:pStyle w:val="Normal"/>
+        <w:rPr/>
+      </w:pPr>
+      <w:r>
+        <w:rPr/>
+      </w:r>
+    </w:p>
+    <w:p>
+      <w:pPr>
+        <w:pStyle w:val="Normal"/>
+        <w:rPr/>
+      </w:pPr>
+      <w:r>
+        <w:rPr/>
+      </w:r>
+    </w:p>
+    <w:p>
+      <w:pPr>
+        <w:pStyle w:val="Normal"/>
+        <w:rPr/>
+      </w:pPr>
+      <w:r>
+        <w:rPr/>
+      </w:r>
+    </w:p>
+    <w:p>
+      <w:pPr>
+        <w:pStyle w:val="Normal"/>
+        <w:rPr/>
+      </w:pPr>
+      <w:r>
+        <w:rPr/>
+      </w:r>
+    </w:p>
+    <w:p>
+      <w:pPr>
+        <w:pStyle w:val="Normal"/>
+        <w:rPr/>
+      </w:pPr>
+      <w:r>
+        <w:rPr/>
+      </w:r>
+    </w:p>
+    <w:p>
+      <w:pPr>
+        <w:pStyle w:val="Normal"/>
+        <w:rPr/>
+      </w:pPr>
+      <w:r>
+        <w:rPr/>
+      </w:r>
+    </w:p>
+    <w:p>
+      <w:pPr>
+        <w:pStyle w:val="Normal"/>
+        <w:rPr/>
+      </w:pPr>
+      <w:r>
+        <w:rPr/>
+      </w:r>
+    </w:p>
+    <w:p>
+      <w:pPr>
+        <w:pStyle w:val="Heading3"/>
+        <w:numPr>
+          <w:ilvl w:val="2"/>
+          <w:numId w:val="2"/>
+        </w:numPr>
+        <w:rPr/>
+      </w:pPr>
+      <w:r>
+        <w:rPr/>
+        <w:t xml:space="preserve">Test Player Loses Double – </w:t>
+      </w:r>
+      <w:r>
+        <w:rPr/>
+        <w:t>After Debugging</w:t>
+      </w:r>
+    </w:p>
+    <w:p>
+      <w:pPr>
+        <w:pStyle w:val="Normal"/>
+        <w:rPr/>
+      </w:pPr>
+      <w:r>
+        <w:rPr/>
+        <w:drawing>
+          <wp:anchor behindDoc="0" distT="0" distB="0" distL="0" distR="0" simplePos="0" locked="0" layoutInCell="1" allowOverlap="1" relativeHeight="2">
+            <wp:simplePos x="0" y="0"/>
+            <wp:positionH relativeFrom="column">
+              <wp:align>center</wp:align>
+            </wp:positionH>
+            <wp:positionV relativeFrom="paragraph">
+              <wp:posOffset>635</wp:posOffset>
+            </wp:positionV>
+            <wp:extent cx="3947160" cy="1417320"/>
+            <wp:effectExtent l="0" t="0" r="0" b="0"/>
+            <wp:wrapSquare wrapText="largest"/>
+            <wp:docPr id="2" name="Image2" descr=""/>
+            <wp:cNvGraphicFramePr>
+              <a:graphicFrameLocks xmlns:a="http://schemas.openxmlformats.org/drawingml/2006/main" noChangeAspect="1"/>
+            </wp:cNvGraphicFramePr>
+            <a:graphic xmlns:a="http://schemas.openxmlformats.org/drawingml/2006/main">
+              <a:graphicData uri="http://schemas.openxmlformats.org/drawingml/2006/picture">
+                <pic:pic xmlns:pic="http://schemas.openxmlformats.org/drawingml/2006/picture">
+                  <pic:nvPicPr>
+                    <pic:cNvPr id="2" name="Image2" descr=""/>
+                    <pic:cNvPicPr>
+                      <a:picLocks noChangeAspect="1" noChangeArrowheads="1"/>
+                    </pic:cNvPicPr>
+                  </pic:nvPicPr>
+                  <pic:blipFill>
+                    <a:blip r:embed="rId3"/>
+                    <a:stretch>
+                      <a:fillRect/>
+                    </a:stretch>
+                  </pic:blipFill>
+                  <pic:spPr bwMode="auto">
+                    <a:xfrm>
+                      <a:off x="0" y="0"/>
+                      <a:ext cx="3947160" cy="1417320"/>
+                    </a:xfrm>
+                    <a:prstGeom prst="rect">
+                      <a:avLst/>
+                    </a:prstGeom>
+                  </pic:spPr>
+                </pic:pic>
+              </a:graphicData>
+            </a:graphic>
+          </wp:anchor>
+        </w:drawing>
+      </w:r>
+    </w:p>
     <w:sectPr>
       <w:type w:val="nextPage"/>
       <w:pgSz w:w="11906" w:h="16838"/>
@@ -138,6 +337,7 @@
       <w:pgNumType w:fmt="decimal"/>
       <w:formProt w:val="false"/>
       <w:textDirection w:val="lrTb"/>
+      <w:docGrid w:type="default" w:linePitch="100" w:charSpace="0"/>
     </w:sectPr>
   </w:body>
 </w:document>
@@ -240,8 +440,103 @@
       </w:pPr>
     </w:lvl>
   </w:abstractNum>
+  <w:abstractNum w:abstractNumId="2">
+    <w:lvl w:ilvl="0">
+      <w:start w:val="1"/>
+      <w:numFmt w:val="none"/>
+      <w:suff w:val="nothing"/>
+      <w:lvlText w:val=""/>
+      <w:lvlJc w:val="left"/>
+      <w:pPr>
+        <w:ind w:left="0" w:hanging="0"/>
+      </w:pPr>
+    </w:lvl>
+    <w:lvl w:ilvl="1">
+      <w:start w:val="1"/>
+      <w:numFmt w:val="none"/>
+      <w:suff w:val="nothing"/>
+      <w:lvlText w:val=""/>
+      <w:lvlJc w:val="left"/>
+      <w:pPr>
+        <w:ind w:left="0" w:hanging="0"/>
+      </w:pPr>
+    </w:lvl>
+    <w:lvl w:ilvl="2">
+      <w:start w:val="1"/>
+      <w:numFmt w:val="none"/>
+      <w:suff w:val="nothing"/>
+      <w:lvlText w:val=""/>
+      <w:lvlJc w:val="left"/>
+      <w:pPr>
+        <w:ind w:left="0" w:hanging="0"/>
+      </w:pPr>
+    </w:lvl>
+    <w:lvl w:ilvl="3">
+      <w:start w:val="1"/>
+      <w:numFmt w:val="none"/>
+      <w:suff w:val="nothing"/>
+      <w:lvlText w:val=""/>
+      <w:lvlJc w:val="left"/>
+      <w:pPr>
+        <w:ind w:left="0" w:hanging="0"/>
+      </w:pPr>
+    </w:lvl>
+    <w:lvl w:ilvl="4">
+      <w:start w:val="1"/>
+      <w:numFmt w:val="none"/>
+      <w:suff w:val="nothing"/>
+      <w:lvlText w:val=""/>
+      <w:lvlJc w:val="left"/>
+      <w:pPr>
+        <w:ind w:left="0" w:hanging="0"/>
+      </w:pPr>
+    </w:lvl>
+    <w:lvl w:ilvl="5">
+      <w:start w:val="1"/>
+      <w:numFmt w:val="none"/>
+      <w:suff w:val="nothing"/>
+      <w:lvlText w:val=""/>
+      <w:lvlJc w:val="left"/>
+      <w:pPr>
+        <w:ind w:left="0" w:hanging="0"/>
+      </w:pPr>
+    </w:lvl>
+    <w:lvl w:ilvl="6">
+      <w:start w:val="1"/>
+      <w:numFmt w:val="none"/>
+      <w:suff w:val="nothing"/>
+      <w:lvlText w:val=""/>
+      <w:lvlJc w:val="left"/>
+      <w:pPr>
+        <w:ind w:left="0" w:hanging="0"/>
+      </w:pPr>
+    </w:lvl>
+    <w:lvl w:ilvl="7">
+      <w:start w:val="1"/>
+      <w:numFmt w:val="none"/>
+      <w:suff w:val="nothing"/>
+      <w:lvlText w:val=""/>
+      <w:lvlJc w:val="left"/>
+      <w:pPr>
+        <w:ind w:left="0" w:hanging="0"/>
+      </w:pPr>
+    </w:lvl>
+    <w:lvl w:ilvl="8">
+      <w:start w:val="1"/>
+      <w:numFmt w:val="none"/>
+      <w:suff w:val="nothing"/>
+      <w:lvlText w:val=""/>
+      <w:lvlJc w:val="left"/>
+      <w:pPr>
+        <w:ind w:left="0" w:hanging="0"/>
+      </w:pPr>
+    </w:lvl>
+  </w:abstractNum>
   <w:num w:numId="1">
     <w:abstractNumId w:val="1"/>
+  </w:num>
+  <w:num w:numId="2">
+    <w:abstractNumId w:val="2"/>
   </w:num>
 </w:numbering>
 </file>
@@ -253,15 +548,12 @@
       <w:rPr>
         <w:rFonts w:ascii="Liberation Serif" w:hAnsi="Liberation Serif" w:eastAsia="NSimSun" w:cs="Arial"/>
         <w:kern w:val="2"/>
-        <w:sz w:val="24"/>
         <w:szCs w:val="24"/>
         <w:lang w:val="en-AU" w:eastAsia="zh-CN" w:bidi="hi-IN"/>
       </w:rPr>
     </w:rPrDefault>
     <w:pPrDefault>
-      <w:pPr>
-        <w:widowControl/>
-      </w:pPr>
+      <w:pPr/>
     </w:pPrDefault>
   </w:docDefaults>
   <w:style w:type="paragraph" w:styleId="Normal">
@@ -269,6 +561,8 @@
     <w:qFormat/>
     <w:pPr>
       <w:widowControl/>
+      <w:bidi w:val="0"/>
+      <w:jc w:val="left"/>
     </w:pPr>
     <w:rPr>
       <w:rFonts w:ascii="Liberation Serif" w:hAnsi="Liberation Serif" w:eastAsia="NSimSun" w:cs="Arial"/>

</xml_diff>

<commit_message>
Found, Documented and Removed 'Player Doesnt Get Winnings' bug
</commit_message>
<xml_diff>
--- a/Evidence of Bugs.docx
+++ b/Evidence of Bugs.docx
@@ -269,11 +269,16 @@
       </w:pPr>
       <w:r>
         <w:rPr/>
-        <w:t xml:space="preserve">Test Player Loses Double – </w:t>
-      </w:r>
-      <w:r>
-        <w:rPr/>
-        <w:t>After Debugging</w:t>
+        <w:t>Test Player Loses Double – After Debugging</w:t>
+      </w:r>
+    </w:p>
+    <w:p>
+      <w:pPr>
+        <w:pStyle w:val="Normal"/>
+        <w:rPr/>
+      </w:pPr>
+      <w:r>
+        <w:rPr/>
       </w:r>
     </w:p>
     <w:p>
@@ -287,10 +292,10 @@
           <wp:anchor behindDoc="0" distT="0" distB="0" distL="0" distR="0" simplePos="0" locked="0" layoutInCell="1" allowOverlap="1" relativeHeight="2">
             <wp:simplePos x="0" y="0"/>
             <wp:positionH relativeFrom="column">
-              <wp:align>center</wp:align>
+              <wp:posOffset>1116965</wp:posOffset>
             </wp:positionH>
             <wp:positionV relativeFrom="paragraph">
-              <wp:posOffset>635</wp:posOffset>
+              <wp:posOffset>54610</wp:posOffset>
             </wp:positionV>
             <wp:extent cx="3947160" cy="1417320"/>
             <wp:effectExtent l="0" t="0" r="0" b="0"/>
@@ -330,6 +335,355 @@
         </w:drawing>
       </w:r>
     </w:p>
+    <w:p>
+      <w:pPr>
+        <w:pStyle w:val="Normal"/>
+        <w:rPr/>
+      </w:pPr>
+      <w:r>
+        <w:rPr/>
+      </w:r>
+    </w:p>
+    <w:p>
+      <w:pPr>
+        <w:pStyle w:val="Normal"/>
+        <w:rPr/>
+      </w:pPr>
+      <w:r>
+        <w:rPr/>
+      </w:r>
+    </w:p>
+    <w:p>
+      <w:pPr>
+        <w:pStyle w:val="Normal"/>
+        <w:rPr/>
+      </w:pPr>
+      <w:r>
+        <w:rPr/>
+      </w:r>
+    </w:p>
+    <w:p>
+      <w:pPr>
+        <w:pStyle w:val="Normal"/>
+        <w:rPr/>
+      </w:pPr>
+      <w:r>
+        <w:rPr/>
+      </w:r>
+    </w:p>
+    <w:p>
+      <w:pPr>
+        <w:pStyle w:val="Normal"/>
+        <w:rPr/>
+      </w:pPr>
+      <w:r>
+        <w:rPr/>
+      </w:r>
+    </w:p>
+    <w:p>
+      <w:pPr>
+        <w:pStyle w:val="Normal"/>
+        <w:rPr/>
+      </w:pPr>
+      <w:r>
+        <w:rPr/>
+      </w:r>
+    </w:p>
+    <w:p>
+      <w:pPr>
+        <w:pStyle w:val="Normal"/>
+        <w:rPr/>
+      </w:pPr>
+      <w:r>
+        <w:rPr/>
+      </w:r>
+    </w:p>
+    <w:p>
+      <w:pPr>
+        <w:pStyle w:val="Normal"/>
+        <w:rPr/>
+      </w:pPr>
+      <w:r>
+        <w:rPr/>
+      </w:r>
+      <w:r>
+        <w:br w:type="page"/>
+      </w:r>
+    </w:p>
+    <w:p>
+      <w:pPr>
+        <w:pStyle w:val="Heading2"/>
+        <w:numPr>
+          <w:ilvl w:val="1"/>
+          <w:numId w:val="2"/>
+        </w:numPr>
+        <w:rPr/>
+      </w:pPr>
+      <w:r>
+        <w:rPr/>
+        <w:t xml:space="preserve">Bug </w:t>
+      </w:r>
+      <w:r>
+        <w:rPr/>
+        <w:t>2</w:t>
+      </w:r>
+      <w:r>
+        <w:rPr/>
+        <w:t xml:space="preserve"> – Player </w:t>
+      </w:r>
+      <w:r>
+        <w:rPr/>
+        <w:t>Doesn’t Get Winnings</w:t>
+      </w:r>
+    </w:p>
+    <w:p>
+      <w:pPr>
+        <w:pStyle w:val="Normal"/>
+        <w:rPr>
+          <w:rFonts w:ascii="Calibri" w:hAnsi="Calibri"/>
+        </w:rPr>
+      </w:pPr>
+      <w:r>
+        <w:rPr>
+          <w:rFonts w:ascii="Calibri" w:hAnsi="Calibri"/>
+        </w:rPr>
+      </w:r>
+    </w:p>
+    <w:p>
+      <w:pPr>
+        <w:pStyle w:val="Heading3"/>
+        <w:rPr/>
+      </w:pPr>
+      <w:r>
+        <w:rPr/>
+        <w:t xml:space="preserve">Test Player Doesn’t Get Winnings – </w:t>
+      </w:r>
+      <w:bookmarkStart w:id="1" w:name="__DdeLink__394_16330437891"/>
+      <w:r>
+        <w:rPr/>
+        <w:t>Before Debugging</w:t>
+      </w:r>
+      <w:bookmarkEnd w:id="1"/>
+    </w:p>
+    <w:p>
+      <w:pPr>
+        <w:pStyle w:val="TextBody"/>
+        <w:rPr/>
+      </w:pPr>
+      <w:r>
+        <w:rPr/>
+        <w:drawing>
+          <wp:anchor behindDoc="0" distT="0" distB="0" distL="0" distR="0" simplePos="0" locked="0" layoutInCell="1" allowOverlap="1" relativeHeight="4">
+            <wp:simplePos x="0" y="0"/>
+            <wp:positionH relativeFrom="column">
+              <wp:posOffset>652145</wp:posOffset>
+            </wp:positionH>
+            <wp:positionV relativeFrom="paragraph">
+              <wp:posOffset>87630</wp:posOffset>
+            </wp:positionV>
+            <wp:extent cx="4800600" cy="2461260"/>
+            <wp:effectExtent l="0" t="0" r="0" b="0"/>
+            <wp:wrapSquare wrapText="largest"/>
+            <wp:docPr id="3" name="Image3" descr=""/>
+            <wp:cNvGraphicFramePr>
+              <a:graphicFrameLocks xmlns:a="http://schemas.openxmlformats.org/drawingml/2006/main" noChangeAspect="1"/>
+            </wp:cNvGraphicFramePr>
+            <a:graphic xmlns:a="http://schemas.openxmlformats.org/drawingml/2006/main">
+              <a:graphicData uri="http://schemas.openxmlformats.org/drawingml/2006/picture">
+                <pic:pic xmlns:pic="http://schemas.openxmlformats.org/drawingml/2006/picture">
+                  <pic:nvPicPr>
+                    <pic:cNvPr id="3" name="Image3" descr=""/>
+                    <pic:cNvPicPr>
+                      <a:picLocks noChangeAspect="1" noChangeArrowheads="1"/>
+                    </pic:cNvPicPr>
+                  </pic:nvPicPr>
+                  <pic:blipFill>
+                    <a:blip r:embed="rId4"/>
+                    <a:stretch>
+                      <a:fillRect/>
+                    </a:stretch>
+                  </pic:blipFill>
+                  <pic:spPr bwMode="auto">
+                    <a:xfrm>
+                      <a:off x="0" y="0"/>
+                      <a:ext cx="4800600" cy="2461260"/>
+                    </a:xfrm>
+                    <a:prstGeom prst="rect">
+                      <a:avLst/>
+                    </a:prstGeom>
+                  </pic:spPr>
+                </pic:pic>
+              </a:graphicData>
+            </a:graphic>
+          </wp:anchor>
+        </w:drawing>
+      </w:r>
+    </w:p>
+    <w:p>
+      <w:pPr>
+        <w:pStyle w:val="TextBody"/>
+        <w:rPr/>
+      </w:pPr>
+      <w:r>
+        <w:rPr/>
+      </w:r>
+    </w:p>
+    <w:p>
+      <w:pPr>
+        <w:pStyle w:val="TextBody"/>
+        <w:rPr/>
+      </w:pPr>
+      <w:r>
+        <w:rPr/>
+      </w:r>
+    </w:p>
+    <w:p>
+      <w:pPr>
+        <w:pStyle w:val="TextBody"/>
+        <w:rPr/>
+      </w:pPr>
+      <w:r>
+        <w:rPr/>
+      </w:r>
+    </w:p>
+    <w:p>
+      <w:pPr>
+        <w:pStyle w:val="TextBody"/>
+        <w:rPr/>
+      </w:pPr>
+      <w:r>
+        <w:rPr/>
+      </w:r>
+    </w:p>
+    <w:p>
+      <w:pPr>
+        <w:pStyle w:val="TextBody"/>
+        <w:rPr/>
+      </w:pPr>
+      <w:r>
+        <w:rPr/>
+      </w:r>
+    </w:p>
+    <w:p>
+      <w:pPr>
+        <w:pStyle w:val="TextBody"/>
+        <w:rPr/>
+      </w:pPr>
+      <w:r>
+        <w:rPr/>
+      </w:r>
+    </w:p>
+    <w:p>
+      <w:pPr>
+        <w:pStyle w:val="TextBody"/>
+        <w:rPr/>
+      </w:pPr>
+      <w:r>
+        <w:rPr/>
+      </w:r>
+    </w:p>
+    <w:p>
+      <w:pPr>
+        <w:pStyle w:val="TextBody"/>
+        <w:rPr/>
+      </w:pPr>
+      <w:r>
+        <w:rPr/>
+      </w:r>
+    </w:p>
+    <w:p>
+      <w:pPr>
+        <w:pStyle w:val="Heading3"/>
+        <w:rPr/>
+      </w:pPr>
+      <w:r>
+        <w:rPr/>
+      </w:r>
+    </w:p>
+    <w:p>
+      <w:pPr>
+        <w:pStyle w:val="Heading3"/>
+        <w:rPr/>
+      </w:pPr>
+      <w:r>
+        <w:rPr/>
+        <w:t xml:space="preserve">Test Player Doesn’t Get Winnings – </w:t>
+      </w:r>
+      <w:r>
+        <w:rPr/>
+        <w:t>After</w:t>
+      </w:r>
+      <w:bookmarkStart w:id="2" w:name="__DdeLink__394_163304378911"/>
+      <w:r>
+        <w:rPr/>
+        <w:t xml:space="preserve"> Debugging</w:t>
+      </w:r>
+      <w:bookmarkEnd w:id="2"/>
+    </w:p>
+    <w:p>
+      <w:pPr>
+        <w:pStyle w:val="TextBody"/>
+        <w:rPr/>
+      </w:pPr>
+      <w:r>
+        <w:rPr/>
+      </w:r>
+    </w:p>
+    <w:p>
+      <w:pPr>
+        <w:pStyle w:val="TextBody"/>
+        <w:spacing w:before="0" w:after="140"/>
+        <w:rPr/>
+      </w:pPr>
+      <w:r>
+        <w:rPr/>
+        <w:drawing>
+          <wp:anchor behindDoc="0" distT="0" distB="0" distL="0" distR="0" simplePos="0" locked="0" layoutInCell="1" allowOverlap="1" relativeHeight="5">
+            <wp:simplePos x="0" y="0"/>
+            <wp:positionH relativeFrom="column">
+              <wp:align>center</wp:align>
+            </wp:positionH>
+            <wp:positionV relativeFrom="paragraph">
+              <wp:posOffset>635</wp:posOffset>
+            </wp:positionV>
+            <wp:extent cx="4808220" cy="1691640"/>
+            <wp:effectExtent l="0" t="0" r="0" b="0"/>
+            <wp:wrapSquare wrapText="largest"/>
+            <wp:docPr id="4" name="Image4" descr=""/>
+            <wp:cNvGraphicFramePr>
+              <a:graphicFrameLocks xmlns:a="http://schemas.openxmlformats.org/drawingml/2006/main" noChangeAspect="1"/>
+            </wp:cNvGraphicFramePr>
+            <a:graphic xmlns:a="http://schemas.openxmlformats.org/drawingml/2006/main">
+              <a:graphicData uri="http://schemas.openxmlformats.org/drawingml/2006/picture">
+                <pic:pic xmlns:pic="http://schemas.openxmlformats.org/drawingml/2006/picture">
+                  <pic:nvPicPr>
+                    <pic:cNvPr id="4" name="Image4" descr=""/>
+                    <pic:cNvPicPr>
+                      <a:picLocks noChangeAspect="1" noChangeArrowheads="1"/>
+                    </pic:cNvPicPr>
+                  </pic:nvPicPr>
+                  <pic:blipFill>
+                    <a:blip r:embed="rId5"/>
+                    <a:stretch>
+                      <a:fillRect/>
+                    </a:stretch>
+                  </pic:blipFill>
+                  <pic:spPr bwMode="auto">
+                    <a:xfrm>
+                      <a:off x="0" y="0"/>
+                      <a:ext cx="4808220" cy="1691640"/>
+                    </a:xfrm>
+                    <a:prstGeom prst="rect">
+                      <a:avLst/>
+                    </a:prstGeom>
+                  </pic:spPr>
+                </pic:pic>
+              </a:graphicData>
+            </a:graphic>
+          </wp:anchor>
+        </w:drawing>
+      </w:r>
+    </w:p>
     <w:sectPr>
       <w:type w:val="nextPage"/>
       <w:pgSz w:w="11906" w:h="16838"/>
@@ -548,6 +902,7 @@
       <w:rPr>
         <w:rFonts w:ascii="Liberation Serif" w:hAnsi="Liberation Serif" w:eastAsia="NSimSun" w:cs="Arial"/>
         <w:kern w:val="2"/>
+        <w:sz w:val="20"/>
         <w:szCs w:val="24"/>
         <w:lang w:val="en-AU" w:eastAsia="zh-CN" w:bidi="hi-IN"/>
       </w:rPr>

</xml_diff>

<commit_message>
Debugged, Documented and Fixed 'Player Cannot Reach Betting Limit' bug
</commit_message>
<xml_diff>
--- a/Evidence of Bugs.docx
+++ b/Evidence of Bugs.docx
@@ -632,7 +632,6 @@
     <w:p>
       <w:pPr>
         <w:pStyle w:val="TextBody"/>
-        <w:spacing w:before="0" w:after="140"/>
         <w:rPr/>
       </w:pPr>
       <w:r>
@@ -682,6 +681,452 @@
             </a:graphic>
           </wp:anchor>
         </w:drawing>
+      </w:r>
+    </w:p>
+    <w:p>
+      <w:pPr>
+        <w:pStyle w:val="TextBody"/>
+        <w:rPr/>
+      </w:pPr>
+      <w:r>
+        <w:rPr/>
+      </w:r>
+    </w:p>
+    <w:p>
+      <w:pPr>
+        <w:pStyle w:val="TextBody"/>
+        <w:rPr/>
+      </w:pPr>
+      <w:r>
+        <w:rPr/>
+      </w:r>
+    </w:p>
+    <w:p>
+      <w:pPr>
+        <w:pStyle w:val="TextBody"/>
+        <w:rPr/>
+      </w:pPr>
+      <w:r>
+        <w:rPr/>
+      </w:r>
+    </w:p>
+    <w:p>
+      <w:pPr>
+        <w:pStyle w:val="TextBody"/>
+        <w:rPr/>
+      </w:pPr>
+      <w:r>
+        <w:rPr/>
+      </w:r>
+    </w:p>
+    <w:p>
+      <w:pPr>
+        <w:pStyle w:val="TextBody"/>
+        <w:rPr/>
+      </w:pPr>
+      <w:r>
+        <w:rPr/>
+      </w:r>
+    </w:p>
+    <w:p>
+      <w:pPr>
+        <w:pStyle w:val="TextBody"/>
+        <w:rPr/>
+      </w:pPr>
+      <w:r>
+        <w:rPr/>
+      </w:r>
+    </w:p>
+    <w:p>
+      <w:pPr>
+        <w:pStyle w:val="TextBody"/>
+        <w:rPr/>
+      </w:pPr>
+      <w:r>
+        <w:rPr/>
+      </w:r>
+      <w:r>
+        <w:br w:type="page"/>
+      </w:r>
+    </w:p>
+    <w:p>
+      <w:pPr>
+        <w:pStyle w:val="Heading2"/>
+        <w:numPr>
+          <w:ilvl w:val="1"/>
+          <w:numId w:val="2"/>
+        </w:numPr>
+        <w:rPr/>
+      </w:pPr>
+      <w:r>
+        <w:rPr/>
+        <w:t xml:space="preserve">Bug </w:t>
+      </w:r>
+      <w:r>
+        <w:rPr/>
+        <w:t>3</w:t>
+      </w:r>
+      <w:r>
+        <w:rPr/>
+        <w:t xml:space="preserve"> – Player </w:t>
+      </w:r>
+      <w:r>
+        <w:rPr/>
+        <w:t>Cannot Equal Betting Limit</w:t>
+      </w:r>
+    </w:p>
+    <w:p>
+      <w:pPr>
+        <w:pStyle w:val="Normal"/>
+        <w:rPr>
+          <w:rFonts w:ascii="Calibri" w:hAnsi="Calibri"/>
+        </w:rPr>
+      </w:pPr>
+      <w:r>
+        <w:rPr>
+          <w:rFonts w:ascii="Calibri" w:hAnsi="Calibri"/>
+        </w:rPr>
+      </w:r>
+    </w:p>
+    <w:p>
+      <w:pPr>
+        <w:pStyle w:val="Heading3"/>
+        <w:rPr/>
+      </w:pPr>
+      <w:r>
+        <w:rPr/>
+        <w:t xml:space="preserve">Test Player </w:t>
+      </w:r>
+      <w:r>
+        <w:rPr/>
+        <w:t>Cannot Equal Betting Limit</w:t>
+      </w:r>
+      <w:r>
+        <w:rPr/>
+        <w:t xml:space="preserve">– </w:t>
+      </w:r>
+      <w:bookmarkStart w:id="3" w:name="__DdeLink__394_163304378912"/>
+      <w:r>
+        <w:rPr/>
+        <w:t>Before Debugging</w:t>
+      </w:r>
+      <w:bookmarkEnd w:id="3"/>
+    </w:p>
+    <w:p>
+      <w:pPr>
+        <w:pStyle w:val="TextBody"/>
+        <w:rPr/>
+      </w:pPr>
+      <w:r>
+        <w:rPr/>
+      </w:r>
+    </w:p>
+    <w:p>
+      <w:pPr>
+        <w:pStyle w:val="TextBody"/>
+        <w:rPr/>
+      </w:pPr>
+      <w:r>
+        <w:rPr/>
+        <w:drawing>
+          <wp:anchor behindDoc="0" distT="0" distB="0" distL="0" distR="0" simplePos="0" locked="0" layoutInCell="1" allowOverlap="1" relativeHeight="6">
+            <wp:simplePos x="0" y="0"/>
+            <wp:positionH relativeFrom="column">
+              <wp:align>center</wp:align>
+            </wp:positionH>
+            <wp:positionV relativeFrom="paragraph">
+              <wp:posOffset>635</wp:posOffset>
+            </wp:positionV>
+            <wp:extent cx="4747260" cy="2842260"/>
+            <wp:effectExtent l="0" t="0" r="0" b="0"/>
+            <wp:wrapSquare wrapText="largest"/>
+            <wp:docPr id="5" name="Image5" descr=""/>
+            <wp:cNvGraphicFramePr>
+              <a:graphicFrameLocks xmlns:a="http://schemas.openxmlformats.org/drawingml/2006/main" noChangeAspect="1"/>
+            </wp:cNvGraphicFramePr>
+            <a:graphic xmlns:a="http://schemas.openxmlformats.org/drawingml/2006/main">
+              <a:graphicData uri="http://schemas.openxmlformats.org/drawingml/2006/picture">
+                <pic:pic xmlns:pic="http://schemas.openxmlformats.org/drawingml/2006/picture">
+                  <pic:nvPicPr>
+                    <pic:cNvPr id="5" name="Image5" descr=""/>
+                    <pic:cNvPicPr>
+                      <a:picLocks noChangeAspect="1" noChangeArrowheads="1"/>
+                    </pic:cNvPicPr>
+                  </pic:nvPicPr>
+                  <pic:blipFill>
+                    <a:blip r:embed="rId6"/>
+                    <a:stretch>
+                      <a:fillRect/>
+                    </a:stretch>
+                  </pic:blipFill>
+                  <pic:spPr bwMode="auto">
+                    <a:xfrm>
+                      <a:off x="0" y="0"/>
+                      <a:ext cx="4747260" cy="2842260"/>
+                    </a:xfrm>
+                    <a:prstGeom prst="rect">
+                      <a:avLst/>
+                    </a:prstGeom>
+                  </pic:spPr>
+                </pic:pic>
+              </a:graphicData>
+            </a:graphic>
+          </wp:anchor>
+        </w:drawing>
+      </w:r>
+    </w:p>
+    <w:p>
+      <w:pPr>
+        <w:pStyle w:val="TextBody"/>
+        <w:rPr/>
+      </w:pPr>
+      <w:r>
+        <w:rPr/>
+      </w:r>
+    </w:p>
+    <w:p>
+      <w:pPr>
+        <w:pStyle w:val="TextBody"/>
+        <w:rPr/>
+      </w:pPr>
+      <w:r>
+        <w:rPr/>
+      </w:r>
+    </w:p>
+    <w:p>
+      <w:pPr>
+        <w:pStyle w:val="TextBody"/>
+        <w:rPr/>
+      </w:pPr>
+      <w:r>
+        <w:rPr/>
+      </w:r>
+    </w:p>
+    <w:p>
+      <w:pPr>
+        <w:pStyle w:val="TextBody"/>
+        <w:rPr/>
+      </w:pPr>
+      <w:r>
+        <w:rPr/>
+      </w:r>
+    </w:p>
+    <w:p>
+      <w:pPr>
+        <w:pStyle w:val="TextBody"/>
+        <w:rPr/>
+      </w:pPr>
+      <w:r>
+        <w:rPr/>
+      </w:r>
+    </w:p>
+    <w:p>
+      <w:pPr>
+        <w:pStyle w:val="TextBody"/>
+        <w:rPr/>
+      </w:pPr>
+      <w:r>
+        <w:rPr/>
+      </w:r>
+    </w:p>
+    <w:p>
+      <w:pPr>
+        <w:pStyle w:val="TextBody"/>
+        <w:rPr/>
+      </w:pPr>
+      <w:r>
+        <w:rPr/>
+      </w:r>
+    </w:p>
+    <w:p>
+      <w:pPr>
+        <w:pStyle w:val="TextBody"/>
+        <w:rPr/>
+      </w:pPr>
+      <w:r>
+        <w:rPr/>
+      </w:r>
+    </w:p>
+    <w:p>
+      <w:pPr>
+        <w:pStyle w:val="TextBody"/>
+        <w:rPr/>
+      </w:pPr>
+      <w:r>
+        <w:rPr/>
+      </w:r>
+    </w:p>
+    <w:p>
+      <w:pPr>
+        <w:pStyle w:val="TextBody"/>
+        <w:rPr/>
+      </w:pPr>
+      <w:r>
+        <w:rPr/>
+      </w:r>
+    </w:p>
+    <w:p>
+      <w:pPr>
+        <w:pStyle w:val="TextBody"/>
+        <w:rPr/>
+      </w:pPr>
+      <w:r>
+        <w:rPr/>
+      </w:r>
+    </w:p>
+    <w:p>
+      <w:pPr>
+        <w:pStyle w:val="Heading3"/>
+        <w:rPr/>
+      </w:pPr>
+      <w:r>
+        <w:rPr/>
+        <w:t xml:space="preserve">Test Player </w:t>
+      </w:r>
+      <w:r>
+        <w:rPr/>
+        <w:t>Cannot Equal Betting Limit</w:t>
+      </w:r>
+      <w:r>
+        <w:rPr/>
+        <w:t xml:space="preserve">– </w:t>
+      </w:r>
+      <w:r>
+        <w:rPr/>
+        <w:t>After</w:t>
+      </w:r>
+      <w:bookmarkStart w:id="4" w:name="__DdeLink__394_1633043789121"/>
+      <w:r>
+        <w:rPr/>
+        <w:t xml:space="preserve"> Debugging</w:t>
+      </w:r>
+      <w:bookmarkEnd w:id="4"/>
+    </w:p>
+    <w:p>
+      <w:pPr>
+        <w:pStyle w:val="TextBody"/>
+        <w:rPr/>
+      </w:pPr>
+      <w:r>
+        <w:rPr/>
+      </w:r>
+    </w:p>
+    <w:p>
+      <w:pPr>
+        <w:pStyle w:val="TextBody"/>
+        <w:rPr/>
+      </w:pPr>
+      <w:r>
+        <w:rPr/>
+        <w:drawing>
+          <wp:anchor behindDoc="0" distT="0" distB="0" distL="0" distR="0" simplePos="0" locked="0" layoutInCell="1" allowOverlap="1" relativeHeight="7">
+            <wp:simplePos x="0" y="0"/>
+            <wp:positionH relativeFrom="column">
+              <wp:align>center</wp:align>
+            </wp:positionH>
+            <wp:positionV relativeFrom="paragraph">
+              <wp:posOffset>635</wp:posOffset>
+            </wp:positionV>
+            <wp:extent cx="4785360" cy="1699260"/>
+            <wp:effectExtent l="0" t="0" r="0" b="0"/>
+            <wp:wrapSquare wrapText="largest"/>
+            <wp:docPr id="6" name="Image6" descr=""/>
+            <wp:cNvGraphicFramePr>
+              <a:graphicFrameLocks xmlns:a="http://schemas.openxmlformats.org/drawingml/2006/main" noChangeAspect="1"/>
+            </wp:cNvGraphicFramePr>
+            <a:graphic xmlns:a="http://schemas.openxmlformats.org/drawingml/2006/main">
+              <a:graphicData uri="http://schemas.openxmlformats.org/drawingml/2006/picture">
+                <pic:pic xmlns:pic="http://schemas.openxmlformats.org/drawingml/2006/picture">
+                  <pic:nvPicPr>
+                    <pic:cNvPr id="6" name="Image6" descr=""/>
+                    <pic:cNvPicPr>
+                      <a:picLocks noChangeAspect="1" noChangeArrowheads="1"/>
+                    </pic:cNvPicPr>
+                  </pic:nvPicPr>
+                  <pic:blipFill>
+                    <a:blip r:embed="rId7"/>
+                    <a:stretch>
+                      <a:fillRect/>
+                    </a:stretch>
+                  </pic:blipFill>
+                  <pic:spPr bwMode="auto">
+                    <a:xfrm>
+                      <a:off x="0" y="0"/>
+                      <a:ext cx="4785360" cy="1699260"/>
+                    </a:xfrm>
+                    <a:prstGeom prst="rect">
+                      <a:avLst/>
+                    </a:prstGeom>
+                  </pic:spPr>
+                </pic:pic>
+              </a:graphicData>
+            </a:graphic>
+          </wp:anchor>
+        </w:drawing>
+      </w:r>
+    </w:p>
+    <w:p>
+      <w:pPr>
+        <w:pStyle w:val="TextBody"/>
+        <w:rPr/>
+      </w:pPr>
+      <w:r>
+        <w:rPr/>
+      </w:r>
+    </w:p>
+    <w:p>
+      <w:pPr>
+        <w:pStyle w:val="TextBody"/>
+        <w:rPr/>
+      </w:pPr>
+      <w:r>
+        <w:rPr/>
+      </w:r>
+    </w:p>
+    <w:p>
+      <w:pPr>
+        <w:pStyle w:val="TextBody"/>
+        <w:rPr/>
+      </w:pPr>
+      <w:r>
+        <w:rPr/>
+      </w:r>
+    </w:p>
+    <w:p>
+      <w:pPr>
+        <w:pStyle w:val="TextBody"/>
+        <w:rPr/>
+      </w:pPr>
+      <w:r>
+        <w:rPr/>
+      </w:r>
+    </w:p>
+    <w:p>
+      <w:pPr>
+        <w:pStyle w:val="TextBody"/>
+        <w:rPr/>
+      </w:pPr>
+      <w:r>
+        <w:rPr/>
+      </w:r>
+    </w:p>
+    <w:p>
+      <w:pPr>
+        <w:pStyle w:val="TextBody"/>
+        <w:rPr/>
+      </w:pPr>
+      <w:r>
+        <w:rPr/>
+      </w:r>
+    </w:p>
+    <w:p>
+      <w:pPr>
+        <w:pStyle w:val="TextBody"/>
+        <w:spacing w:before="0" w:after="140"/>
+        <w:rPr/>
+      </w:pPr>
+      <w:r>
+        <w:rPr/>
       </w:r>
     </w:p>
     <w:sectPr>

</xml_diff>

<commit_message>
Inspected, Documented and Debugged the 'Incorrect Odds' bug
</commit_message>
<xml_diff>
--- a/Evidence of Bugs.docx
+++ b/Evidence of Bugs.docx
@@ -7,7 +7,7 @@
         <w:pStyle w:val="Heading1"/>
         <w:numPr>
           <w:ilvl w:val="0"/>
-          <w:numId w:val="2"/>
+          <w:numId w:val="3"/>
         </w:numPr>
         <w:spacing w:before="240" w:after="120"/>
         <w:jc w:val="center"/>
@@ -36,7 +36,7 @@
         <w:pStyle w:val="Heading2"/>
         <w:numPr>
           <w:ilvl w:val="1"/>
-          <w:numId w:val="2"/>
+          <w:numId w:val="3"/>
         </w:numPr>
         <w:rPr/>
       </w:pPr>
@@ -63,7 +63,7 @@
         <w:pStyle w:val="Heading3"/>
         <w:numPr>
           <w:ilvl w:val="2"/>
-          <w:numId w:val="2"/>
+          <w:numId w:val="3"/>
         </w:numPr>
         <w:rPr/>
       </w:pPr>
@@ -263,7 +263,7 @@
         <w:pStyle w:val="Heading3"/>
         <w:numPr>
           <w:ilvl w:val="2"/>
-          <w:numId w:val="2"/>
+          <w:numId w:val="3"/>
         </w:numPr>
         <w:rPr/>
       </w:pPr>
@@ -415,43 +415,35 @@
         <w:pStyle w:val="Heading2"/>
         <w:numPr>
           <w:ilvl w:val="1"/>
+          <w:numId w:val="3"/>
+        </w:numPr>
+        <w:rPr/>
+      </w:pPr>
+      <w:r>
+        <w:rPr/>
+        <w:t>Bug 2 – Player Doesn’t Get Winnings</w:t>
+      </w:r>
+    </w:p>
+    <w:p>
+      <w:pPr>
+        <w:pStyle w:val="Normal"/>
+        <w:rPr>
+          <w:rFonts w:ascii="Calibri" w:hAnsi="Calibri"/>
+        </w:rPr>
+      </w:pPr>
+      <w:r>
+        <w:rPr>
+          <w:rFonts w:ascii="Calibri" w:hAnsi="Calibri"/>
+        </w:rPr>
+      </w:r>
+    </w:p>
+    <w:p>
+      <w:pPr>
+        <w:pStyle w:val="Heading3"/>
+        <w:numPr>
+          <w:ilvl w:val="2"/>
           <w:numId w:val="2"/>
         </w:numPr>
-        <w:rPr/>
-      </w:pPr>
-      <w:r>
-        <w:rPr/>
-        <w:t xml:space="preserve">Bug </w:t>
-      </w:r>
-      <w:r>
-        <w:rPr/>
-        <w:t>2</w:t>
-      </w:r>
-      <w:r>
-        <w:rPr/>
-        <w:t xml:space="preserve"> – Player </w:t>
-      </w:r>
-      <w:r>
-        <w:rPr/>
-        <w:t>Doesn’t Get Winnings</w:t>
-      </w:r>
-    </w:p>
-    <w:p>
-      <w:pPr>
-        <w:pStyle w:val="Normal"/>
-        <w:rPr>
-          <w:rFonts w:ascii="Calibri" w:hAnsi="Calibri"/>
-        </w:rPr>
-      </w:pPr>
-      <w:r>
-        <w:rPr>
-          <w:rFonts w:ascii="Calibri" w:hAnsi="Calibri"/>
-        </w:rPr>
-      </w:r>
-    </w:p>
-    <w:p>
-      <w:pPr>
-        <w:pStyle w:val="Heading3"/>
         <w:rPr/>
       </w:pPr>
       <w:r>
@@ -594,6 +586,10 @@
     <w:p>
       <w:pPr>
         <w:pStyle w:val="Heading3"/>
+        <w:numPr>
+          <w:ilvl w:val="2"/>
+          <w:numId w:val="2"/>
+        </w:numPr>
         <w:rPr/>
       </w:pPr>
       <w:r>
@@ -603,15 +599,15 @@
     <w:p>
       <w:pPr>
         <w:pStyle w:val="Heading3"/>
-        <w:rPr/>
-      </w:pPr>
-      <w:r>
-        <w:rPr/>
-        <w:t xml:space="preserve">Test Player Doesn’t Get Winnings – </w:t>
-      </w:r>
-      <w:r>
-        <w:rPr/>
-        <w:t>After</w:t>
+        <w:numPr>
+          <w:ilvl w:val="2"/>
+          <w:numId w:val="2"/>
+        </w:numPr>
+        <w:rPr/>
+      </w:pPr>
+      <w:r>
+        <w:rPr/>
+        <w:t>Test Player Doesn’t Get Winnings – After</w:t>
       </w:r>
       <w:bookmarkStart w:id="2" w:name="__DdeLink__394_163304378911"/>
       <w:r>
@@ -754,56 +750,40 @@
         <w:pStyle w:val="Heading2"/>
         <w:numPr>
           <w:ilvl w:val="1"/>
+          <w:numId w:val="3"/>
+        </w:numPr>
+        <w:rPr/>
+      </w:pPr>
+      <w:r>
+        <w:rPr/>
+        <w:t>Bug 3 – Player Cannot Equal Betting Limit</w:t>
+      </w:r>
+    </w:p>
+    <w:p>
+      <w:pPr>
+        <w:pStyle w:val="Normal"/>
+        <w:rPr>
+          <w:rFonts w:ascii="Calibri" w:hAnsi="Calibri"/>
+        </w:rPr>
+      </w:pPr>
+      <w:r>
+        <w:rPr>
+          <w:rFonts w:ascii="Calibri" w:hAnsi="Calibri"/>
+        </w:rPr>
+      </w:r>
+    </w:p>
+    <w:p>
+      <w:pPr>
+        <w:pStyle w:val="Heading3"/>
+        <w:numPr>
+          <w:ilvl w:val="2"/>
           <w:numId w:val="2"/>
         </w:numPr>
         <w:rPr/>
       </w:pPr>
       <w:r>
         <w:rPr/>
-        <w:t xml:space="preserve">Bug </w:t>
-      </w:r>
-      <w:r>
-        <w:rPr/>
-        <w:t>3</w:t>
-      </w:r>
-      <w:r>
-        <w:rPr/>
-        <w:t xml:space="preserve"> – Player </w:t>
-      </w:r>
-      <w:r>
-        <w:rPr/>
-        <w:t>Cannot Equal Betting Limit</w:t>
-      </w:r>
-    </w:p>
-    <w:p>
-      <w:pPr>
-        <w:pStyle w:val="Normal"/>
-        <w:rPr>
-          <w:rFonts w:ascii="Calibri" w:hAnsi="Calibri"/>
-        </w:rPr>
-      </w:pPr>
-      <w:r>
-        <w:rPr>
-          <w:rFonts w:ascii="Calibri" w:hAnsi="Calibri"/>
-        </w:rPr>
-      </w:r>
-    </w:p>
-    <w:p>
-      <w:pPr>
-        <w:pStyle w:val="Heading3"/>
-        <w:rPr/>
-      </w:pPr>
-      <w:r>
-        <w:rPr/>
-        <w:t xml:space="preserve">Test Player </w:t>
-      </w:r>
-      <w:r>
-        <w:rPr/>
-        <w:t>Cannot Equal Betting Limit</w:t>
-      </w:r>
-      <w:r>
-        <w:rPr/>
-        <w:t xml:space="preserve">– </w:t>
+        <w:t xml:space="preserve">Test Player Cannot Equal Betting Limit– </w:t>
       </w:r>
       <w:bookmarkStart w:id="3" w:name="__DdeLink__394_163304378912"/>
       <w:r>
@@ -977,23 +957,15 @@
     <w:p>
       <w:pPr>
         <w:pStyle w:val="Heading3"/>
-        <w:rPr/>
-      </w:pPr>
-      <w:r>
-        <w:rPr/>
-        <w:t xml:space="preserve">Test Player </w:t>
-      </w:r>
-      <w:r>
-        <w:rPr/>
-        <w:t>Cannot Equal Betting Limit</w:t>
-      </w:r>
-      <w:r>
-        <w:rPr/>
-        <w:t xml:space="preserve">– </w:t>
-      </w:r>
-      <w:r>
-        <w:rPr/>
-        <w:t>After</w:t>
+        <w:numPr>
+          <w:ilvl w:val="2"/>
+          <w:numId w:val="2"/>
+        </w:numPr>
+        <w:rPr/>
+      </w:pPr>
+      <w:r>
+        <w:rPr/>
+        <w:t>Test Player Cannot Equal Betting Limit– After</w:t>
       </w:r>
       <w:bookmarkStart w:id="4" w:name="__DdeLink__394_1633043789121"/>
       <w:r>
@@ -1122,7 +1094,503 @@
     <w:p>
       <w:pPr>
         <w:pStyle w:val="TextBody"/>
-        <w:spacing w:before="0" w:after="140"/>
+        <w:rPr/>
+      </w:pPr>
+      <w:r>
+        <w:rPr/>
+      </w:r>
+      <w:r>
+        <w:br w:type="page"/>
+      </w:r>
+    </w:p>
+    <w:p>
+      <w:pPr>
+        <w:pStyle w:val="Heading2"/>
+        <w:numPr>
+          <w:ilvl w:val="1"/>
+          <w:numId w:val="2"/>
+        </w:numPr>
+        <w:rPr>
+          <w:sz w:val="32"/>
+          <w:szCs w:val="32"/>
+        </w:rPr>
+      </w:pPr>
+      <w:r>
+        <w:rPr>
+          <w:sz w:val="32"/>
+          <w:szCs w:val="32"/>
+        </w:rPr>
+        <w:t>Bug 4 - Odds in the game are incorrect</w:t>
+      </w:r>
+    </w:p>
+    <w:p>
+      <w:pPr>
+        <w:pStyle w:val="Normal"/>
+        <w:rPr>
+          <w:sz w:val="28"/>
+          <w:szCs w:val="28"/>
+        </w:rPr>
+      </w:pPr>
+      <w:r>
+        <w:rPr>
+          <w:sz w:val="28"/>
+          <w:szCs w:val="28"/>
+        </w:rPr>
+      </w:r>
+    </w:p>
+    <w:p>
+      <w:pPr>
+        <w:pStyle w:val="Normal"/>
+        <w:rPr>
+          <w:rFonts w:ascii="Calibri" w:hAnsi="Calibri" w:eastAsia="Times New Roman" w:cs="Times New Roman"/>
+          <w:b/>
+          <w:b/>
+          <w:bCs/>
+          <w:color w:val="000000"/>
+          <w:kern w:val="2"/>
+          <w:u w:val="none"/>
+          <w:lang w:val="en" w:eastAsia="en-GB"/>
+        </w:rPr>
+      </w:pPr>
+      <w:r>
+        <w:drawing>
+          <wp:anchor behindDoc="0" distT="0" distB="0" distL="0" distR="0" simplePos="0" locked="0" layoutInCell="1" allowOverlap="1" relativeHeight="8">
+            <wp:simplePos x="0" y="0"/>
+            <wp:positionH relativeFrom="column">
+              <wp:posOffset>945515</wp:posOffset>
+            </wp:positionH>
+            <wp:positionV relativeFrom="paragraph">
+              <wp:posOffset>533400</wp:posOffset>
+            </wp:positionV>
+            <wp:extent cx="3832860" cy="2567940"/>
+            <wp:effectExtent l="0" t="0" r="0" b="0"/>
+            <wp:wrapSquare wrapText="largest"/>
+            <wp:docPr id="7" name="Image7" descr=""/>
+            <wp:cNvGraphicFramePr>
+              <a:graphicFrameLocks xmlns:a="http://schemas.openxmlformats.org/drawingml/2006/main" noChangeAspect="1"/>
+            </wp:cNvGraphicFramePr>
+            <a:graphic xmlns:a="http://schemas.openxmlformats.org/drawingml/2006/main">
+              <a:graphicData uri="http://schemas.openxmlformats.org/drawingml/2006/picture">
+                <pic:pic xmlns:pic="http://schemas.openxmlformats.org/drawingml/2006/picture">
+                  <pic:nvPicPr>
+                    <pic:cNvPr id="7" name="Image7" descr=""/>
+                    <pic:cNvPicPr>
+                      <a:picLocks noChangeAspect="1" noChangeArrowheads="1"/>
+                    </pic:cNvPicPr>
+                  </pic:nvPicPr>
+                  <pic:blipFill>
+                    <a:blip r:embed="rId8"/>
+                    <a:stretch>
+                      <a:fillRect/>
+                    </a:stretch>
+                  </pic:blipFill>
+                  <pic:spPr bwMode="auto">
+                    <a:xfrm>
+                      <a:off x="0" y="0"/>
+                      <a:ext cx="3832860" cy="2567940"/>
+                    </a:xfrm>
+                    <a:prstGeom prst="rect">
+                      <a:avLst/>
+                    </a:prstGeom>
+                  </pic:spPr>
+                </pic:pic>
+              </a:graphicData>
+            </a:graphic>
+          </wp:anchor>
+        </w:drawing>
+      </w:r>
+      <w:r>
+        <w:rPr>
+          <w:rFonts w:eastAsia="Times New Roman" w:cs="Times New Roman" w:ascii="Calibri" w:hAnsi="Calibri"/>
+          <w:b/>
+          <w:bCs/>
+          <w:color w:val="000000"/>
+          <w:kern w:val="2"/>
+          <w:sz w:val="28"/>
+          <w:szCs w:val="28"/>
+          <w:u w:val="none"/>
+          <w:lang w:val="en" w:eastAsia="en-GB"/>
+        </w:rPr>
+        <w:t>T</w:t>
+      </w:r>
+      <w:r>
+        <w:rPr>
+          <w:rFonts w:eastAsia="Times New Roman" w:cs="Times New Roman" w:ascii="Calibri" w:hAnsi="Calibri"/>
+          <w:b/>
+          <w:bCs/>
+          <w:color w:val="000000"/>
+          <w:kern w:val="2"/>
+          <w:sz w:val="28"/>
+          <w:szCs w:val="28"/>
+          <w:u w:val="none"/>
+          <w:lang w:val="en" w:eastAsia="en-GB"/>
+        </w:rPr>
+        <w:t>est Incorrect Odds – Before Debugging</w:t>
+      </w:r>
+    </w:p>
+    <w:p>
+      <w:pPr>
+        <w:pStyle w:val="Normal"/>
+        <w:rPr>
+          <w:sz w:val="28"/>
+          <w:szCs w:val="28"/>
+        </w:rPr>
+      </w:pPr>
+      <w:r>
+        <w:rPr>
+          <w:sz w:val="28"/>
+          <w:szCs w:val="28"/>
+        </w:rPr>
+      </w:r>
+    </w:p>
+    <w:p>
+      <w:pPr>
+        <w:pStyle w:val="Normal"/>
+        <w:rPr>
+          <w:sz w:val="28"/>
+          <w:szCs w:val="28"/>
+        </w:rPr>
+      </w:pPr>
+      <w:r>
+        <w:rPr>
+          <w:sz w:val="28"/>
+          <w:szCs w:val="28"/>
+        </w:rPr>
+      </w:r>
+    </w:p>
+    <w:p>
+      <w:pPr>
+        <w:pStyle w:val="Normal"/>
+        <w:rPr>
+          <w:sz w:val="28"/>
+          <w:szCs w:val="28"/>
+        </w:rPr>
+      </w:pPr>
+      <w:r>
+        <w:rPr>
+          <w:sz w:val="28"/>
+          <w:szCs w:val="28"/>
+        </w:rPr>
+      </w:r>
+    </w:p>
+    <w:p>
+      <w:pPr>
+        <w:pStyle w:val="Normal"/>
+        <w:rPr>
+          <w:sz w:val="28"/>
+          <w:szCs w:val="28"/>
+        </w:rPr>
+      </w:pPr>
+      <w:r>
+        <w:rPr>
+          <w:sz w:val="28"/>
+          <w:szCs w:val="28"/>
+        </w:rPr>
+      </w:r>
+    </w:p>
+    <w:p>
+      <w:pPr>
+        <w:pStyle w:val="Normal"/>
+        <w:rPr>
+          <w:sz w:val="28"/>
+          <w:szCs w:val="28"/>
+        </w:rPr>
+      </w:pPr>
+      <w:r>
+        <w:rPr>
+          <w:sz w:val="28"/>
+          <w:szCs w:val="28"/>
+        </w:rPr>
+      </w:r>
+    </w:p>
+    <w:p>
+      <w:pPr>
+        <w:pStyle w:val="Normal"/>
+        <w:rPr>
+          <w:sz w:val="28"/>
+          <w:szCs w:val="28"/>
+        </w:rPr>
+      </w:pPr>
+      <w:r>
+        <w:rPr>
+          <w:sz w:val="28"/>
+          <w:szCs w:val="28"/>
+        </w:rPr>
+      </w:r>
+    </w:p>
+    <w:p>
+      <w:pPr>
+        <w:pStyle w:val="Normal"/>
+        <w:rPr>
+          <w:sz w:val="28"/>
+          <w:szCs w:val="28"/>
+        </w:rPr>
+      </w:pPr>
+      <w:r>
+        <w:rPr>
+          <w:sz w:val="28"/>
+          <w:szCs w:val="28"/>
+        </w:rPr>
+      </w:r>
+    </w:p>
+    <w:p>
+      <w:pPr>
+        <w:pStyle w:val="Normal"/>
+        <w:rPr>
+          <w:sz w:val="28"/>
+          <w:szCs w:val="28"/>
+        </w:rPr>
+      </w:pPr>
+      <w:r>
+        <w:rPr>
+          <w:sz w:val="28"/>
+          <w:szCs w:val="28"/>
+        </w:rPr>
+      </w:r>
+    </w:p>
+    <w:p>
+      <w:pPr>
+        <w:pStyle w:val="Normal"/>
+        <w:rPr>
+          <w:sz w:val="28"/>
+          <w:szCs w:val="28"/>
+        </w:rPr>
+      </w:pPr>
+      <w:r>
+        <w:rPr>
+          <w:sz w:val="28"/>
+          <w:szCs w:val="28"/>
+        </w:rPr>
+      </w:r>
+    </w:p>
+    <w:p>
+      <w:pPr>
+        <w:pStyle w:val="Normal"/>
+        <w:rPr>
+          <w:sz w:val="28"/>
+          <w:szCs w:val="28"/>
+        </w:rPr>
+      </w:pPr>
+      <w:r>
+        <w:rPr>
+          <w:sz w:val="28"/>
+          <w:szCs w:val="28"/>
+        </w:rPr>
+      </w:r>
+    </w:p>
+    <w:p>
+      <w:pPr>
+        <w:pStyle w:val="Normal"/>
+        <w:rPr>
+          <w:sz w:val="28"/>
+          <w:szCs w:val="28"/>
+        </w:rPr>
+      </w:pPr>
+      <w:r>
+        <w:rPr>
+          <w:sz w:val="28"/>
+          <w:szCs w:val="28"/>
+        </w:rPr>
+      </w:r>
+    </w:p>
+    <w:p>
+      <w:pPr>
+        <w:pStyle w:val="Normal"/>
+        <w:rPr>
+          <w:sz w:val="28"/>
+          <w:szCs w:val="28"/>
+        </w:rPr>
+      </w:pPr>
+      <w:r>
+        <w:rPr>
+          <w:sz w:val="28"/>
+          <w:szCs w:val="28"/>
+        </w:rPr>
+      </w:r>
+    </w:p>
+    <w:p>
+      <w:pPr>
+        <w:pStyle w:val="Normal"/>
+        <w:rPr>
+          <w:sz w:val="28"/>
+          <w:szCs w:val="28"/>
+        </w:rPr>
+      </w:pPr>
+      <w:r>
+        <w:rPr>
+          <w:sz w:val="28"/>
+          <w:szCs w:val="28"/>
+        </w:rPr>
+      </w:r>
+    </w:p>
+    <w:p>
+      <w:pPr>
+        <w:pStyle w:val="Normal"/>
+        <w:rPr>
+          <w:sz w:val="28"/>
+          <w:szCs w:val="28"/>
+        </w:rPr>
+      </w:pPr>
+      <w:r>
+        <w:rPr>
+          <w:sz w:val="28"/>
+          <w:szCs w:val="28"/>
+        </w:rPr>
+      </w:r>
+    </w:p>
+    <w:p>
+      <w:pPr>
+        <w:pStyle w:val="Normal"/>
+        <w:rPr>
+          <w:sz w:val="28"/>
+          <w:szCs w:val="28"/>
+        </w:rPr>
+      </w:pPr>
+      <w:r>
+        <w:rPr>
+          <w:sz w:val="28"/>
+          <w:szCs w:val="28"/>
+        </w:rPr>
+      </w:r>
+    </w:p>
+    <w:p>
+      <w:pPr>
+        <w:pStyle w:val="Normal"/>
+        <w:rPr>
+          <w:sz w:val="28"/>
+          <w:szCs w:val="28"/>
+        </w:rPr>
+      </w:pPr>
+      <w:r>
+        <w:rPr>
+          <w:sz w:val="28"/>
+          <w:szCs w:val="28"/>
+        </w:rPr>
+      </w:r>
+    </w:p>
+    <w:p>
+      <w:pPr>
+        <w:pStyle w:val="Normal"/>
+        <w:rPr/>
+      </w:pPr>
+      <w:r>
+        <w:rPr>
+          <w:rFonts w:eastAsia="Times New Roman" w:cs="Times New Roman" w:ascii="Calibri" w:hAnsi="Calibri"/>
+          <w:b/>
+          <w:bCs/>
+          <w:color w:val="000000"/>
+          <w:kern w:val="2"/>
+          <w:sz w:val="28"/>
+          <w:szCs w:val="28"/>
+          <w:u w:val="none"/>
+          <w:lang w:val="en" w:eastAsia="en-GB"/>
+        </w:rPr>
+        <w:t>Test Incorrect Odds – After Debugging</w:t>
+      </w:r>
+    </w:p>
+    <w:p>
+      <w:pPr>
+        <w:pStyle w:val="Normal"/>
+        <w:rPr>
+          <w:rFonts w:ascii="Calibri" w:hAnsi="Calibri" w:eastAsia="Times New Roman" w:cs="Times New Roman"/>
+          <w:b/>
+          <w:b/>
+          <w:bCs/>
+          <w:color w:val="000000"/>
+          <w:kern w:val="2"/>
+          <w:sz w:val="28"/>
+          <w:szCs w:val="28"/>
+          <w:u w:val="none"/>
+          <w:lang w:val="en" w:eastAsia="en-GB"/>
+        </w:rPr>
+      </w:pPr>
+      <w:r>
+        <w:rPr/>
+      </w:r>
+    </w:p>
+    <w:p>
+      <w:pPr>
+        <w:pStyle w:val="Normal"/>
+        <w:rPr>
+          <w:rFonts w:ascii="Calibri" w:hAnsi="Calibri" w:eastAsia="Times New Roman" w:cs="Times New Roman"/>
+          <w:b/>
+          <w:b/>
+          <w:bCs/>
+          <w:color w:val="000000"/>
+          <w:kern w:val="2"/>
+          <w:sz w:val="28"/>
+          <w:szCs w:val="28"/>
+          <w:u w:val="none"/>
+          <w:lang w:val="en" w:eastAsia="en-GB"/>
+        </w:rPr>
+      </w:pPr>
+      <w:r>
+        <w:rPr/>
+        <w:drawing>
+          <wp:anchor behindDoc="0" distT="0" distB="0" distL="0" distR="0" simplePos="0" locked="0" layoutInCell="1" allowOverlap="1" relativeHeight="9">
+            <wp:simplePos x="0" y="0"/>
+            <wp:positionH relativeFrom="column">
+              <wp:align>center</wp:align>
+            </wp:positionH>
+            <wp:positionV relativeFrom="paragraph">
+              <wp:posOffset>635</wp:posOffset>
+            </wp:positionV>
+            <wp:extent cx="3977640" cy="1546860"/>
+            <wp:effectExtent l="0" t="0" r="0" b="0"/>
+            <wp:wrapSquare wrapText="largest"/>
+            <wp:docPr id="8" name="Image8" descr=""/>
+            <wp:cNvGraphicFramePr>
+              <a:graphicFrameLocks xmlns:a="http://schemas.openxmlformats.org/drawingml/2006/main" noChangeAspect="1"/>
+            </wp:cNvGraphicFramePr>
+            <a:graphic xmlns:a="http://schemas.openxmlformats.org/drawingml/2006/main">
+              <a:graphicData uri="http://schemas.openxmlformats.org/drawingml/2006/picture">
+                <pic:pic xmlns:pic="http://schemas.openxmlformats.org/drawingml/2006/picture">
+                  <pic:nvPicPr>
+                    <pic:cNvPr id="8" name="Image8" descr=""/>
+                    <pic:cNvPicPr>
+                      <a:picLocks noChangeAspect="1" noChangeArrowheads="1"/>
+                    </pic:cNvPicPr>
+                  </pic:nvPicPr>
+                  <pic:blipFill>
+                    <a:blip r:embed="rId9"/>
+                    <a:stretch>
+                      <a:fillRect/>
+                    </a:stretch>
+                  </pic:blipFill>
+                  <pic:spPr bwMode="auto">
+                    <a:xfrm>
+                      <a:off x="0" y="0"/>
+                      <a:ext cx="3977640" cy="1546860"/>
+                    </a:xfrm>
+                    <a:prstGeom prst="rect">
+                      <a:avLst/>
+                    </a:prstGeom>
+                  </pic:spPr>
+                </pic:pic>
+              </a:graphicData>
+            </a:graphic>
+          </wp:anchor>
+        </w:drawing>
+      </w:r>
+    </w:p>
+    <w:p>
+      <w:pPr>
+        <w:pStyle w:val="Normal"/>
+        <w:rPr>
+          <w:sz w:val="28"/>
+          <w:szCs w:val="28"/>
+        </w:rPr>
+      </w:pPr>
+      <w:r>
+        <w:rPr>
+          <w:sz w:val="28"/>
+          <w:szCs w:val="28"/>
+        </w:rPr>
+      </w:r>
+    </w:p>
+    <w:p>
+      <w:pPr>
+        <w:pStyle w:val="Normal"/>
         <w:rPr/>
       </w:pPr>
       <w:r>
@@ -1331,11 +1799,106 @@
       </w:pPr>
     </w:lvl>
   </w:abstractNum>
+  <w:abstractNum w:abstractNumId="3">
+    <w:lvl w:ilvl="0">
+      <w:start w:val="1"/>
+      <w:numFmt w:val="none"/>
+      <w:suff w:val="nothing"/>
+      <w:lvlText w:val=""/>
+      <w:lvlJc w:val="left"/>
+      <w:pPr>
+        <w:ind w:left="0" w:hanging="0"/>
+      </w:pPr>
+    </w:lvl>
+    <w:lvl w:ilvl="1">
+      <w:start w:val="1"/>
+      <w:numFmt w:val="none"/>
+      <w:suff w:val="nothing"/>
+      <w:lvlText w:val=""/>
+      <w:lvlJc w:val="left"/>
+      <w:pPr>
+        <w:ind w:left="0" w:hanging="0"/>
+      </w:pPr>
+    </w:lvl>
+    <w:lvl w:ilvl="2">
+      <w:start w:val="1"/>
+      <w:numFmt w:val="none"/>
+      <w:suff w:val="nothing"/>
+      <w:lvlText w:val=""/>
+      <w:lvlJc w:val="left"/>
+      <w:pPr>
+        <w:ind w:left="0" w:hanging="0"/>
+      </w:pPr>
+    </w:lvl>
+    <w:lvl w:ilvl="3">
+      <w:start w:val="1"/>
+      <w:numFmt w:val="none"/>
+      <w:suff w:val="nothing"/>
+      <w:lvlText w:val=""/>
+      <w:lvlJc w:val="left"/>
+      <w:pPr>
+        <w:ind w:left="0" w:hanging="0"/>
+      </w:pPr>
+    </w:lvl>
+    <w:lvl w:ilvl="4">
+      <w:start w:val="1"/>
+      <w:numFmt w:val="none"/>
+      <w:suff w:val="nothing"/>
+      <w:lvlText w:val=""/>
+      <w:lvlJc w:val="left"/>
+      <w:pPr>
+        <w:ind w:left="0" w:hanging="0"/>
+      </w:pPr>
+    </w:lvl>
+    <w:lvl w:ilvl="5">
+      <w:start w:val="1"/>
+      <w:numFmt w:val="none"/>
+      <w:suff w:val="nothing"/>
+      <w:lvlText w:val=""/>
+      <w:lvlJc w:val="left"/>
+      <w:pPr>
+        <w:ind w:left="0" w:hanging="0"/>
+      </w:pPr>
+    </w:lvl>
+    <w:lvl w:ilvl="6">
+      <w:start w:val="1"/>
+      <w:numFmt w:val="none"/>
+      <w:suff w:val="nothing"/>
+      <w:lvlText w:val=""/>
+      <w:lvlJc w:val="left"/>
+      <w:pPr>
+        <w:ind w:left="0" w:hanging="0"/>
+      </w:pPr>
+    </w:lvl>
+    <w:lvl w:ilvl="7">
+      <w:start w:val="1"/>
+      <w:numFmt w:val="none"/>
+      <w:suff w:val="nothing"/>
+      <w:lvlText w:val=""/>
+      <w:lvlJc w:val="left"/>
+      <w:pPr>
+        <w:ind w:left="0" w:hanging="0"/>
+      </w:pPr>
+    </w:lvl>
+    <w:lvl w:ilvl="8">
+      <w:start w:val="1"/>
+      <w:numFmt w:val="none"/>
+      <w:suff w:val="nothing"/>
+      <w:lvlText w:val=""/>
+      <w:lvlJc w:val="left"/>
+      <w:pPr>
+        <w:ind w:left="0" w:hanging="0"/>
+      </w:pPr>
+    </w:lvl>
+  </w:abstractNum>
   <w:num w:numId="1">
     <w:abstractNumId w:val="1"/>
   </w:num>
   <w:num w:numId="2">
     <w:abstractNumId w:val="2"/>
+  </w:num>
+  <w:num w:numId="3">
+    <w:abstractNumId w:val="3"/>
   </w:num>
 </w:numbering>
 </file>

</xml_diff>